<commit_message>
revisi baru diagram aja
</commit_message>
<xml_diff>
--- a/12 - BAB III.docx
+++ b/12 - BAB III.docx
@@ -13,8 +13,6 @@
           <w:szCs w:val="24"/>
         </w:rPr>
       </w:pPr>
-      <w:bookmarkStart w:id="0" w:name="_GoBack"/>
-      <w:bookmarkEnd w:id="0"/>
       <w:r>
         <w:rPr>
           <w:rFonts w:ascii="Times New Roman" w:hAnsi="Times New Roman"/>
@@ -1367,7 +1365,7 @@
           <w:szCs w:val="24"/>
         </w:rPr>
       </w:pPr>
-      <w:bookmarkStart w:id="1" w:name="_Toc523936632"/>
+      <w:bookmarkStart w:id="0" w:name="_Toc523936632"/>
       <w:r>
         <w:rPr>
           <w:b/>
@@ -1448,7 +1446,7 @@
         </w:rPr>
         <w:t>Metode Penelitian</w:t>
       </w:r>
-      <w:bookmarkEnd w:id="1"/>
+      <w:bookmarkEnd w:id="0"/>
     </w:p>
     <w:p>
       <w:pPr>
@@ -2458,13 +2456,14 @@
       <w:r>
         <w:rPr>
           <w:noProof/>
+          <w:color w:val="000000" w:themeColor="text1"/>
         </w:rPr>
         <w:lastRenderedPageBreak/>
         <w:drawing>
-          <wp:inline distT="0" distB="0" distL="0" distR="0" wp14:anchorId="7FCFB185" wp14:editId="61972B92">
-            <wp:extent cx="4476750" cy="3708812"/>
-            <wp:effectExtent l="0" t="0" r="0" b="6350"/>
-            <wp:docPr id="26" name="Picture 26" descr="use case user umum dan surveyor"/>
+          <wp:inline distT="0" distB="0" distL="0" distR="0" wp14:anchorId="583CEE65" wp14:editId="34926C3D">
+            <wp:extent cx="5114925" cy="3148192"/>
+            <wp:effectExtent l="0" t="0" r="0" b="0"/>
+            <wp:docPr id="2" name="Picture 2"/>
             <wp:cNvGraphicFramePr>
               <a:graphicFrameLocks xmlns:a="http://schemas.openxmlformats.org/drawingml/2006/main" noChangeAspect="1"/>
             </wp:cNvGraphicFramePr>
@@ -2472,7 +2471,7 @@
               <a:graphicData uri="http://schemas.openxmlformats.org/drawingml/2006/picture">
                 <pic:pic xmlns:pic="http://schemas.openxmlformats.org/drawingml/2006/picture">
                   <pic:nvPicPr>
-                    <pic:cNvPr id="0" name="Picture 5" descr="use case user umum dan surveyor"/>
+                    <pic:cNvPr id="0" name="Picture 1"/>
                     <pic:cNvPicPr>
                       <a:picLocks noChangeAspect="1" noChangeArrowheads="1"/>
                     </pic:cNvPicPr>
@@ -2493,7 +2492,7 @@
                   <pic:spPr bwMode="auto">
                     <a:xfrm>
                       <a:off x="0" y="0"/>
-                      <a:ext cx="4482671" cy="3713718"/>
+                      <a:ext cx="5155795" cy="3173347"/>
                     </a:xfrm>
                     <a:prstGeom prst="rect">
                       <a:avLst/>
@@ -2619,13 +2618,14 @@
       <w:r>
         <w:rPr>
           <w:noProof/>
+          <w:color w:val="000000" w:themeColor="text1"/>
         </w:rPr>
         <w:lastRenderedPageBreak/>
         <w:drawing>
-          <wp:inline distT="0" distB="0" distL="0" distR="0" wp14:anchorId="7E5E1C91" wp14:editId="7B7AF51C">
-            <wp:extent cx="3181350" cy="2790825"/>
-            <wp:effectExtent l="0" t="0" r="0" b="9525"/>
-            <wp:docPr id="24" name="Picture 24" descr="C:\Users\USER\AppData\Local\Microsoft\Windows\INetCache\Content.Word\admin.jpeg"/>
+          <wp:inline distT="0" distB="0" distL="0" distR="0" wp14:anchorId="1E6EA94E" wp14:editId="1661D507">
+            <wp:extent cx="3714750" cy="3126441"/>
+            <wp:effectExtent l="0" t="0" r="0" b="0"/>
+            <wp:docPr id="20" name="Picture 20"/>
             <wp:cNvGraphicFramePr>
               <a:graphicFrameLocks xmlns:a="http://schemas.openxmlformats.org/drawingml/2006/main" noChangeAspect="1"/>
             </wp:cNvGraphicFramePr>
@@ -2633,7 +2633,7 @@
               <a:graphicData uri="http://schemas.openxmlformats.org/drawingml/2006/picture">
                 <pic:pic xmlns:pic="http://schemas.openxmlformats.org/drawingml/2006/picture">
                   <pic:nvPicPr>
-                    <pic:cNvPr id="0" name="Picture 14" descr="C:\Users\USER\AppData\Local\Microsoft\Windows\INetCache\Content.Word\admin.jpeg"/>
+                    <pic:cNvPr id="0" name="Picture 3"/>
                     <pic:cNvPicPr>
                       <a:picLocks noChangeAspect="1" noChangeArrowheads="1"/>
                     </pic:cNvPicPr>
@@ -2654,7 +2654,7 @@
                   <pic:spPr bwMode="auto">
                     <a:xfrm>
                       <a:off x="0" y="0"/>
-                      <a:ext cx="3181350" cy="2790825"/>
+                      <a:ext cx="3725392" cy="3135398"/>
                     </a:xfrm>
                     <a:prstGeom prst="rect">
                       <a:avLst/>
@@ -2857,7 +2857,6 @@
         <w:rPr>
           <w:noProof/>
         </w:rPr>
-        <w:lastRenderedPageBreak/>
         <w:drawing>
           <wp:inline distT="0" distB="0" distL="0" distR="0" wp14:anchorId="7A471BCE" wp14:editId="20BE868B">
             <wp:extent cx="3581400" cy="3678886"/>
@@ -3115,12 +3114,6 @@
       <w:pPr>
         <w:pStyle w:val="Default"/>
         <w:spacing w:line="360" w:lineRule="auto"/>
-      </w:pPr>
-    </w:p>
-    <w:p>
-      <w:pPr>
-        <w:pStyle w:val="Default"/>
-        <w:spacing w:line="360" w:lineRule="auto"/>
         <w:rPr>
           <w:b/>
         </w:rPr>
@@ -3409,35 +3402,35 @@
           <w:color w:val="343434"/>
           <w:shd w:val="clear" w:color="auto" w:fill="FFFFFF"/>
         </w:rPr>
-        <w:t>) dan (</w:t>
+        <w:t xml:space="preserve">) </w:t>
       </w:r>
       <w:r>
         <w:rPr>
           <w:color w:val="343434"/>
           <w:shd w:val="clear" w:color="auto" w:fill="FFFFFF"/>
         </w:rPr>
-        <w:t>3.10</w:t>
+        <w:t xml:space="preserve">, </w:t>
       </w:r>
       <w:r>
         <w:rPr>
           <w:color w:val="343434"/>
           <w:shd w:val="clear" w:color="auto" w:fill="FFFFFF"/>
         </w:rPr>
-        <w:t>)</w:t>
+        <w:t>(</w:t>
       </w:r>
       <w:r>
         <w:rPr>
           <w:color w:val="343434"/>
           <w:shd w:val="clear" w:color="auto" w:fill="FFFFFF"/>
         </w:rPr>
-        <w:t xml:space="preserve"> </w:t>
+        <w:t>3.10</w:t>
       </w:r>
       <w:r>
         <w:rPr>
           <w:color w:val="343434"/>
           <w:shd w:val="clear" w:color="auto" w:fill="FFFFFF"/>
         </w:rPr>
-        <w:t>serta</w:t>
+        <w:t>)</w:t>
       </w:r>
       <w:r>
         <w:rPr>
@@ -3451,21 +3444,42 @@
           <w:color w:val="343434"/>
           <w:shd w:val="clear" w:color="auto" w:fill="FFFFFF"/>
         </w:rPr>
-        <w:t>(</w:t>
+        <w:t>dan</w:t>
       </w:r>
       <w:r>
         <w:rPr>
           <w:color w:val="343434"/>
           <w:shd w:val="clear" w:color="auto" w:fill="FFFFFF"/>
         </w:rPr>
-        <w:t>3.11</w:t>
+        <w:t xml:space="preserve"> </w:t>
       </w:r>
       <w:r>
         <w:rPr>
           <w:color w:val="343434"/>
           <w:shd w:val="clear" w:color="auto" w:fill="FFFFFF"/>
         </w:rPr>
+        <w:t>(</w:t>
+      </w:r>
+      <w:r>
+        <w:rPr>
+          <w:color w:val="343434"/>
+          <w:shd w:val="clear" w:color="auto" w:fill="FFFFFF"/>
+        </w:rPr>
+        <w:t>3.11</w:t>
+      </w:r>
+      <w:r>
+        <w:rPr>
+          <w:color w:val="343434"/>
+          <w:shd w:val="clear" w:color="auto" w:fill="FFFFFF"/>
+        </w:rPr>
         <w:t>)</w:t>
+      </w:r>
+      <w:r>
+        <w:rPr>
+          <w:color w:val="343434"/>
+          <w:shd w:val="clear" w:color="auto" w:fill="FFFFFF"/>
+        </w:rPr>
+        <w:t xml:space="preserve"> serta (3.12)</w:t>
       </w:r>
       <w:r>
         <w:rPr>
@@ -3481,13 +3495,17 @@
         <w:spacing w:line="360" w:lineRule="auto"/>
         <w:ind w:firstLine="720"/>
         <w:jc w:val="center"/>
+        <w:rPr>
+          <w:color w:val="000000" w:themeColor="text1"/>
+        </w:rPr>
       </w:pPr>
       <w:r>
         <w:rPr>
           <w:noProof/>
+          <w:color w:val="000000" w:themeColor="text1"/>
         </w:rPr>
         <w:drawing>
-          <wp:inline distT="0" distB="0" distL="0" distR="0" wp14:anchorId="033CF99F" wp14:editId="1F2B7FE4">
+          <wp:inline distT="0" distB="0" distL="0" distR="0" wp14:anchorId="41228C79" wp14:editId="6573E85A">
             <wp:extent cx="4629127" cy="3242930"/>
             <wp:effectExtent l="0" t="0" r="635" b="0"/>
             <wp:docPr id="21" name="Picture 21"/>
@@ -3541,24 +3559,22 @@
         <w:pStyle w:val="Default"/>
         <w:spacing w:line="360" w:lineRule="auto"/>
         <w:jc w:val="center"/>
+        <w:rPr>
+          <w:color w:val="000000" w:themeColor="text1"/>
+        </w:rPr>
       </w:pPr>
       <w:r>
         <w:rPr>
           <w:b/>
-        </w:rPr>
-        <w:t>Gambar 3.</w:t>
-      </w:r>
-      <w:r>
-        <w:rPr>
-          <w:b/>
-        </w:rPr>
-        <w:t>5</w:t>
-      </w:r>
-      <w:r>
-        <w:t xml:space="preserve"> Sequence Diagram </w:t>
-      </w:r>
-      <w:r>
-        <w:t>Login Admin</w:t>
+          <w:color w:val="000000" w:themeColor="text1"/>
+        </w:rPr>
+        <w:t>Gambar 3.5</w:t>
+      </w:r>
+      <w:r>
+        <w:rPr>
+          <w:color w:val="000000" w:themeColor="text1"/>
+        </w:rPr>
+        <w:t xml:space="preserve"> Sequence Diagram Login Admin</w:t>
       </w:r>
     </w:p>
     <w:p>
@@ -3566,6 +3582,9 @@
         <w:pStyle w:val="Default"/>
         <w:spacing w:line="360" w:lineRule="auto"/>
         <w:jc w:val="center"/>
+        <w:rPr>
+          <w:color w:val="000000" w:themeColor="text1"/>
+        </w:rPr>
       </w:pPr>
     </w:p>
     <w:p>
@@ -3573,14 +3592,18 @@
         <w:pStyle w:val="Default"/>
         <w:spacing w:line="360" w:lineRule="auto"/>
         <w:jc w:val="center"/>
+        <w:rPr>
+          <w:color w:val="000000" w:themeColor="text1"/>
+        </w:rPr>
       </w:pPr>
       <w:r>
         <w:rPr>
           <w:noProof/>
+          <w:color w:val="000000" w:themeColor="text1"/>
         </w:rPr>
         <w:lastRenderedPageBreak/>
         <w:drawing>
-          <wp:inline distT="0" distB="0" distL="0" distR="0" wp14:anchorId="43BC8F31" wp14:editId="52AEFDAD">
+          <wp:inline distT="0" distB="0" distL="0" distR="0" wp14:anchorId="2AA5C234" wp14:editId="341801E2">
             <wp:extent cx="4400550" cy="2907877"/>
             <wp:effectExtent l="0" t="0" r="0" b="6985"/>
             <wp:docPr id="4" name="Picture 4"/>
@@ -3634,21 +3657,34 @@
         <w:pStyle w:val="Default"/>
         <w:spacing w:line="360" w:lineRule="auto"/>
         <w:jc w:val="center"/>
+        <w:rPr>
+          <w:color w:val="000000" w:themeColor="text1"/>
+        </w:rPr>
       </w:pPr>
       <w:r>
         <w:rPr>
           <w:b/>
-        </w:rPr>
-        <w:t>Gambar 3.</w:t>
-      </w:r>
-      <w:r>
-        <w:rPr>
-          <w:b/>
-        </w:rPr>
-        <w:t>6</w:t>
-      </w:r>
-      <w:r>
-        <w:t xml:space="preserve"> Sequence Diagram Admin Tambah User</w:t>
+          <w:color w:val="000000" w:themeColor="text1"/>
+        </w:rPr>
+        <w:t>Gambar 3.6</w:t>
+      </w:r>
+      <w:r>
+        <w:rPr>
+          <w:color w:val="000000" w:themeColor="text1"/>
+        </w:rPr>
+        <w:t xml:space="preserve"> Sequence Diagram Admin Tambah </w:t>
+      </w:r>
+      <w:r>
+        <w:rPr>
+          <w:color w:val="000000" w:themeColor="text1"/>
+        </w:rPr>
+        <w:t xml:space="preserve">Data </w:t>
+      </w:r>
+      <w:r>
+        <w:rPr>
+          <w:color w:val="000000" w:themeColor="text1"/>
+        </w:rPr>
+        <w:t>User</w:t>
       </w:r>
     </w:p>
     <w:p>
@@ -3656,6 +3692,9 @@
         <w:pStyle w:val="Default"/>
         <w:spacing w:line="360" w:lineRule="auto"/>
         <w:jc w:val="center"/>
+        <w:rPr>
+          <w:color w:val="000000" w:themeColor="text1"/>
+        </w:rPr>
       </w:pPr>
     </w:p>
     <w:p>
@@ -3663,15 +3702,271 @@
         <w:pStyle w:val="Default"/>
         <w:spacing w:line="360" w:lineRule="auto"/>
         <w:jc w:val="center"/>
+        <w:rPr>
+          <w:color w:val="000000" w:themeColor="text1"/>
+        </w:rPr>
       </w:pPr>
       <w:r>
         <w:rPr>
           <w:noProof/>
         </w:rPr>
         <w:drawing>
-          <wp:inline distT="0" distB="0" distL="0" distR="0" wp14:anchorId="62D556F3" wp14:editId="386A2558">
-            <wp:extent cx="4572000" cy="3202910"/>
+          <wp:inline distT="0" distB="0" distL="0" distR="0" wp14:anchorId="180D0F66" wp14:editId="48147CCB">
+            <wp:extent cx="4251517" cy="2234317"/>
             <wp:effectExtent l="0" t="0" r="0" b="0"/>
+            <wp:docPr id="25" name="Picture 25"/>
+            <wp:cNvGraphicFramePr>
+              <a:graphicFrameLocks xmlns:a="http://schemas.openxmlformats.org/drawingml/2006/main" noChangeAspect="1"/>
+            </wp:cNvGraphicFramePr>
+            <a:graphic xmlns:a="http://schemas.openxmlformats.org/drawingml/2006/main">
+              <a:graphicData uri="http://schemas.openxmlformats.org/drawingml/2006/picture">
+                <pic:pic xmlns:pic="http://schemas.openxmlformats.org/drawingml/2006/picture">
+                  <pic:nvPicPr>
+                    <pic:cNvPr id="0" name="Picture 8"/>
+                    <pic:cNvPicPr>
+                      <a:picLocks noChangeAspect="1" noChangeArrowheads="1"/>
+                    </pic:cNvPicPr>
+                  </pic:nvPicPr>
+                  <pic:blipFill>
+                    <a:blip r:embed="rId13">
+                      <a:extLst>
+                        <a:ext uri="{28A0092B-C50C-407E-A947-70E740481C1C}">
+                          <a14:useLocalDpi xmlns:a14="http://schemas.microsoft.com/office/drawing/2010/main" val="0"/>
+                        </a:ext>
+                      </a:extLst>
+                    </a:blip>
+                    <a:srcRect/>
+                    <a:stretch>
+                      <a:fillRect/>
+                    </a:stretch>
+                  </pic:blipFill>
+                  <pic:spPr bwMode="auto">
+                    <a:xfrm>
+                      <a:off x="0" y="0"/>
+                      <a:ext cx="4339361" cy="2280482"/>
+                    </a:xfrm>
+                    <a:prstGeom prst="rect">
+                      <a:avLst/>
+                    </a:prstGeom>
+                    <a:noFill/>
+                    <a:ln>
+                      <a:noFill/>
+                    </a:ln>
+                  </pic:spPr>
+                </pic:pic>
+              </a:graphicData>
+            </a:graphic>
+          </wp:inline>
+        </w:drawing>
+      </w:r>
+    </w:p>
+    <w:p>
+      <w:pPr>
+        <w:pStyle w:val="Default"/>
+        <w:spacing w:line="360" w:lineRule="auto"/>
+        <w:jc w:val="center"/>
+        <w:rPr>
+          <w:color w:val="000000" w:themeColor="text1"/>
+        </w:rPr>
+      </w:pPr>
+      <w:r>
+        <w:rPr>
+          <w:b/>
+          <w:color w:val="000000" w:themeColor="text1"/>
+        </w:rPr>
+        <w:t>Gambar 3.</w:t>
+      </w:r>
+      <w:r>
+        <w:rPr>
+          <w:b/>
+          <w:color w:val="000000" w:themeColor="text1"/>
+        </w:rPr>
+        <w:t>7</w:t>
+      </w:r>
+      <w:r>
+        <w:rPr>
+          <w:color w:val="000000" w:themeColor="text1"/>
+        </w:rPr>
+        <w:t xml:space="preserve"> Sequence Diagram </w:t>
+      </w:r>
+      <w:r>
+        <w:rPr>
+          <w:color w:val="000000" w:themeColor="text1"/>
+        </w:rPr>
+        <w:t>Admin</w:t>
+      </w:r>
+      <w:r>
+        <w:rPr>
+          <w:color w:val="000000" w:themeColor="text1"/>
+        </w:rPr>
+        <w:t xml:space="preserve"> </w:t>
+      </w:r>
+      <w:r>
+        <w:rPr>
+          <w:color w:val="000000" w:themeColor="text1"/>
+        </w:rPr>
+        <w:t>Hapus</w:t>
+      </w:r>
+      <w:r>
+        <w:rPr>
+          <w:color w:val="000000" w:themeColor="text1"/>
+        </w:rPr>
+        <w:t xml:space="preserve"> Data </w:t>
+      </w:r>
+      <w:r>
+        <w:rPr>
+          <w:color w:val="000000" w:themeColor="text1"/>
+        </w:rPr>
+        <w:t>User</w:t>
+      </w:r>
+    </w:p>
+    <w:p>
+      <w:pPr>
+        <w:pStyle w:val="Default"/>
+        <w:spacing w:line="360" w:lineRule="auto"/>
+        <w:ind w:firstLine="720"/>
+        <w:jc w:val="center"/>
+        <w:rPr>
+          <w:color w:val="000000" w:themeColor="text1"/>
+        </w:rPr>
+      </w:pPr>
+      <w:r>
+        <w:rPr>
+          <w:noProof/>
+        </w:rPr>
+        <w:lastRenderedPageBreak/>
+        <w:drawing>
+          <wp:inline distT="0" distB="0" distL="0" distR="0" wp14:anchorId="55044F30" wp14:editId="215EBD4E">
+            <wp:extent cx="4438056" cy="2179674"/>
+            <wp:effectExtent l="0" t="0" r="635" b="0"/>
+            <wp:docPr id="40" name="Picture 40"/>
+            <wp:cNvGraphicFramePr>
+              <a:graphicFrameLocks xmlns:a="http://schemas.openxmlformats.org/drawingml/2006/main" noChangeAspect="1"/>
+            </wp:cNvGraphicFramePr>
+            <a:graphic xmlns:a="http://schemas.openxmlformats.org/drawingml/2006/main">
+              <a:graphicData uri="http://schemas.openxmlformats.org/drawingml/2006/picture">
+                <pic:pic xmlns:pic="http://schemas.openxmlformats.org/drawingml/2006/picture">
+                  <pic:nvPicPr>
+                    <pic:cNvPr id="0" name="Picture 10"/>
+                    <pic:cNvPicPr>
+                      <a:picLocks noChangeAspect="1" noChangeArrowheads="1"/>
+                    </pic:cNvPicPr>
+                  </pic:nvPicPr>
+                  <pic:blipFill>
+                    <a:blip r:embed="rId14">
+                      <a:extLst>
+                        <a:ext uri="{28A0092B-C50C-407E-A947-70E740481C1C}">
+                          <a14:useLocalDpi xmlns:a14="http://schemas.microsoft.com/office/drawing/2010/main" val="0"/>
+                        </a:ext>
+                      </a:extLst>
+                    </a:blip>
+                    <a:srcRect/>
+                    <a:stretch>
+                      <a:fillRect/>
+                    </a:stretch>
+                  </pic:blipFill>
+                  <pic:spPr bwMode="auto">
+                    <a:xfrm>
+                      <a:off x="0" y="0"/>
+                      <a:ext cx="4521640" cy="2220725"/>
+                    </a:xfrm>
+                    <a:prstGeom prst="rect">
+                      <a:avLst/>
+                    </a:prstGeom>
+                    <a:noFill/>
+                    <a:ln>
+                      <a:noFill/>
+                    </a:ln>
+                  </pic:spPr>
+                </pic:pic>
+              </a:graphicData>
+            </a:graphic>
+          </wp:inline>
+        </w:drawing>
+      </w:r>
+    </w:p>
+    <w:p>
+      <w:pPr>
+        <w:pStyle w:val="Default"/>
+        <w:spacing w:line="360" w:lineRule="auto"/>
+        <w:jc w:val="center"/>
+        <w:rPr>
+          <w:color w:val="000000" w:themeColor="text1"/>
+        </w:rPr>
+      </w:pPr>
+      <w:r>
+        <w:rPr>
+          <w:b/>
+          <w:color w:val="000000" w:themeColor="text1"/>
+        </w:rPr>
+        <w:t>Gambar 3.</w:t>
+      </w:r>
+      <w:r>
+        <w:rPr>
+          <w:b/>
+          <w:color w:val="000000" w:themeColor="text1"/>
+        </w:rPr>
+        <w:t>8</w:t>
+      </w:r>
+      <w:r>
+        <w:rPr>
+          <w:b/>
+          <w:color w:val="000000" w:themeColor="text1"/>
+        </w:rPr>
+        <w:t xml:space="preserve"> </w:t>
+      </w:r>
+      <w:r>
+        <w:rPr>
+          <w:color w:val="000000" w:themeColor="text1"/>
+        </w:rPr>
+        <w:t xml:space="preserve">Sequence Diagram </w:t>
+      </w:r>
+      <w:r>
+        <w:rPr>
+          <w:color w:val="000000" w:themeColor="text1"/>
+        </w:rPr>
+        <w:t>Admin</w:t>
+      </w:r>
+      <w:r>
+        <w:rPr>
+          <w:color w:val="000000" w:themeColor="text1"/>
+        </w:rPr>
+        <w:t xml:space="preserve"> Ubah Data</w:t>
+      </w:r>
+      <w:r>
+        <w:rPr>
+          <w:color w:val="000000" w:themeColor="text1"/>
+        </w:rPr>
+        <w:t xml:space="preserve"> User</w:t>
+      </w:r>
+    </w:p>
+    <w:p>
+      <w:pPr>
+        <w:pStyle w:val="Default"/>
+        <w:spacing w:line="360" w:lineRule="auto"/>
+        <w:rPr>
+          <w:color w:val="000000" w:themeColor="text1"/>
+        </w:rPr>
+      </w:pPr>
+    </w:p>
+    <w:p>
+      <w:pPr>
+        <w:pStyle w:val="Default"/>
+        <w:spacing w:line="360" w:lineRule="auto"/>
+        <w:jc w:val="center"/>
+        <w:rPr>
+          <w:color w:val="000000" w:themeColor="text1"/>
+        </w:rPr>
+      </w:pPr>
+      <w:r>
+        <w:rPr>
+          <w:noProof/>
+          <w:color w:val="000000" w:themeColor="text1"/>
+        </w:rPr>
+        <w:drawing>
+          <wp:inline distT="0" distB="0" distL="0" distR="0" wp14:anchorId="4A911D25" wp14:editId="3C17FD0B">
+            <wp:extent cx="4234514" cy="2966484"/>
+            <wp:effectExtent l="0" t="0" r="0" b="5715"/>
             <wp:docPr id="22" name="Picture 22"/>
             <wp:cNvGraphicFramePr>
               <a:graphicFrameLocks xmlns:a="http://schemas.openxmlformats.org/drawingml/2006/main" noChangeAspect="1"/>
@@ -3701,7 +3996,7 @@
                   <pic:spPr bwMode="auto">
                     <a:xfrm>
                       <a:off x="0" y="0"/>
-                      <a:ext cx="4586122" cy="3212803"/>
+                      <a:ext cx="4255576" cy="2981239"/>
                     </a:xfrm>
                     <a:prstGeom prst="rect">
                       <a:avLst/>
@@ -3723,33 +4018,29 @@
         <w:pStyle w:val="Default"/>
         <w:spacing w:line="360" w:lineRule="auto"/>
         <w:jc w:val="center"/>
+        <w:rPr>
+          <w:color w:val="000000" w:themeColor="text1"/>
+        </w:rPr>
       </w:pPr>
       <w:r>
         <w:rPr>
           <w:b/>
+          <w:color w:val="000000" w:themeColor="text1"/>
         </w:rPr>
         <w:t>Gambar 3.</w:t>
       </w:r>
       <w:r>
         <w:rPr>
           <w:b/>
-        </w:rPr>
-        <w:t>7</w:t>
-      </w:r>
-      <w:r>
-        <w:t xml:space="preserve"> Sequence Diagram </w:t>
-      </w:r>
-      <w:r>
-        <w:t xml:space="preserve">Petugas </w:t>
-      </w:r>
-      <w:r>
-        <w:t>S</w:t>
-      </w:r>
-      <w:r>
-        <w:t>urvei</w:t>
-      </w:r>
-      <w:r>
-        <w:t xml:space="preserve"> Login</w:t>
+          <w:color w:val="000000" w:themeColor="text1"/>
+        </w:rPr>
+        <w:t>9</w:t>
+      </w:r>
+      <w:r>
+        <w:rPr>
+          <w:color w:val="000000" w:themeColor="text1"/>
+        </w:rPr>
+        <w:t xml:space="preserve"> Sequence Diagram Petugas Survei Login</w:t>
       </w:r>
     </w:p>
     <w:p>
@@ -3757,6 +4048,9 @@
         <w:pStyle w:val="Default"/>
         <w:spacing w:line="360" w:lineRule="auto"/>
         <w:jc w:val="center"/>
+        <w:rPr>
+          <w:color w:val="000000" w:themeColor="text1"/>
+        </w:rPr>
       </w:pPr>
     </w:p>
     <w:p>
@@ -3764,14 +4058,18 @@
         <w:pStyle w:val="Default"/>
         <w:spacing w:line="360" w:lineRule="auto"/>
         <w:jc w:val="center"/>
+        <w:rPr>
+          <w:color w:val="000000" w:themeColor="text1"/>
+        </w:rPr>
       </w:pPr>
       <w:r>
         <w:rPr>
           <w:noProof/>
+          <w:color w:val="000000" w:themeColor="text1"/>
         </w:rPr>
         <w:lastRenderedPageBreak/>
         <w:drawing>
-          <wp:inline distT="0" distB="0" distL="0" distR="0" wp14:anchorId="0DBE5193" wp14:editId="3AC763E0">
+          <wp:inline distT="0" distB="0" distL="0" distR="0" wp14:anchorId="7F535859" wp14:editId="3B7147DE">
             <wp:extent cx="4635796" cy="2781397"/>
             <wp:effectExtent l="0" t="0" r="0" b="0"/>
             <wp:docPr id="14" name="Picture 14"/>
@@ -3788,7 +4086,7 @@
                     </pic:cNvPicPr>
                   </pic:nvPicPr>
                   <pic:blipFill>
-                    <a:blip r:embed="rId13">
+                    <a:blip r:embed="rId15">
                       <a:extLst>
                         <a:ext uri="{28A0092B-C50C-407E-A947-70E740481C1C}">
                           <a14:useLocalDpi xmlns:a14="http://schemas.microsoft.com/office/drawing/2010/main" val="0"/>
@@ -3825,56 +4123,58 @@
         <w:pStyle w:val="Default"/>
         <w:spacing w:line="360" w:lineRule="auto"/>
         <w:jc w:val="center"/>
+        <w:rPr>
+          <w:color w:val="000000" w:themeColor="text1"/>
+        </w:rPr>
       </w:pPr>
       <w:r>
         <w:rPr>
           <w:b/>
+          <w:color w:val="000000" w:themeColor="text1"/>
         </w:rPr>
         <w:t>Gambar 3.</w:t>
       </w:r>
       <w:r>
         <w:rPr>
           <w:b/>
-        </w:rPr>
-        <w:t>8</w:t>
-      </w:r>
-      <w:r>
-        <w:t xml:space="preserve"> Sequence Diagram </w:t>
-      </w:r>
-      <w:r>
-        <w:t xml:space="preserve">Petugas </w:t>
-      </w:r>
-      <w:r>
-        <w:t>S</w:t>
-      </w:r>
-      <w:r>
-        <w:t>urvei</w:t>
-      </w:r>
-      <w:r>
-        <w:t xml:space="preserve"> Tambah Data Gedung</w:t>
-      </w:r>
+          <w:color w:val="000000" w:themeColor="text1"/>
+        </w:rPr>
+        <w:t>10</w:t>
+      </w:r>
+      <w:r>
+        <w:rPr>
+          <w:color w:val="000000" w:themeColor="text1"/>
+        </w:rPr>
+        <w:t xml:space="preserve"> Sequence Diagram Petugas Survei Tambah Data Gedung</w:t>
+      </w:r>
+    </w:p>
+    <w:p>
+      <w:pPr>
+        <w:pStyle w:val="Default"/>
+        <w:spacing w:line="360" w:lineRule="auto"/>
+        <w:rPr>
+          <w:color w:val="000000" w:themeColor="text1"/>
+        </w:rPr>
+      </w:pPr>
     </w:p>
     <w:p>
       <w:pPr>
         <w:pStyle w:val="Default"/>
         <w:spacing w:line="360" w:lineRule="auto"/>
         <w:jc w:val="center"/>
-      </w:pPr>
-    </w:p>
-    <w:p>
-      <w:pPr>
-        <w:pStyle w:val="Default"/>
-        <w:spacing w:line="360" w:lineRule="auto"/>
-        <w:jc w:val="center"/>
+        <w:rPr>
+          <w:color w:val="000000" w:themeColor="text1"/>
+        </w:rPr>
       </w:pPr>
       <w:r>
         <w:rPr>
           <w:noProof/>
+          <w:color w:val="000000" w:themeColor="text1"/>
         </w:rPr>
         <w:drawing>
-          <wp:inline distT="0" distB="0" distL="0" distR="0" wp14:anchorId="59256DAE" wp14:editId="419E0DA9">
-            <wp:extent cx="4805916" cy="2756502"/>
-            <wp:effectExtent l="0" t="0" r="0" b="6350"/>
+          <wp:inline distT="0" distB="0" distL="0" distR="0" wp14:anchorId="03DEDB1B" wp14:editId="17884AEA">
+            <wp:extent cx="4309607" cy="2471837"/>
+            <wp:effectExtent l="0" t="0" r="0" b="5080"/>
             <wp:docPr id="27" name="Picture 27"/>
             <wp:cNvGraphicFramePr>
               <a:graphicFrameLocks xmlns:a="http://schemas.openxmlformats.org/drawingml/2006/main" noChangeAspect="1"/>
@@ -3889,7 +4189,7 @@
                     </pic:cNvPicPr>
                   </pic:nvPicPr>
                   <pic:blipFill>
-                    <a:blip r:embed="rId14">
+                    <a:blip r:embed="rId16">
                       <a:extLst>
                         <a:ext uri="{28A0092B-C50C-407E-A947-70E740481C1C}">
                           <a14:useLocalDpi xmlns:a14="http://schemas.microsoft.com/office/drawing/2010/main" val="0"/>
@@ -3904,7 +4204,7 @@
                   <pic:spPr bwMode="auto">
                     <a:xfrm>
                       <a:off x="0" y="0"/>
-                      <a:ext cx="4812979" cy="2760553"/>
+                      <a:ext cx="4326462" cy="2481505"/>
                     </a:xfrm>
                     <a:prstGeom prst="rect">
                       <a:avLst/>
@@ -3925,50 +4225,78 @@
       <w:pPr>
         <w:pStyle w:val="Default"/>
         <w:spacing w:line="360" w:lineRule="auto"/>
-      </w:pPr>
+        <w:jc w:val="center"/>
+        <w:rPr>
+          <w:color w:val="000000" w:themeColor="text1"/>
+        </w:rPr>
+      </w:pPr>
+      <w:r>
+        <w:rPr>
+          <w:b/>
+          <w:color w:val="000000" w:themeColor="text1"/>
+        </w:rPr>
+        <w:t>Gambar 3.</w:t>
+      </w:r>
+      <w:r>
+        <w:rPr>
+          <w:b/>
+          <w:color w:val="000000" w:themeColor="text1"/>
+        </w:rPr>
+        <w:t>11</w:t>
+      </w:r>
+      <w:r>
+        <w:rPr>
+          <w:b/>
+          <w:color w:val="000000" w:themeColor="text1"/>
+        </w:rPr>
+        <w:t xml:space="preserve"> </w:t>
+      </w:r>
+      <w:r>
+        <w:rPr>
+          <w:color w:val="000000" w:themeColor="text1"/>
+        </w:rPr>
+        <w:t>Sequence Diagram Petugas Survei Hapus Data Gedung</w:t>
+      </w:r>
     </w:p>
     <w:p>
       <w:pPr>
         <w:pStyle w:val="Default"/>
         <w:spacing w:line="360" w:lineRule="auto"/>
         <w:jc w:val="center"/>
-      </w:pPr>
-      <w:r>
-        <w:rPr>
-          <w:b/>
-        </w:rPr>
-        <w:t>Gambar 3.</w:t>
-      </w:r>
-      <w:r>
-        <w:rPr>
-          <w:b/>
-        </w:rPr>
-        <w:t>9</w:t>
-      </w:r>
-      <w:r>
-        <w:rPr>
-          <w:b/>
-        </w:rPr>
-        <w:t xml:space="preserve"> </w:t>
-      </w:r>
-      <w:r>
-        <w:t xml:space="preserve">Sequence Diagram </w:t>
-      </w:r>
-      <w:r>
-        <w:t xml:space="preserve">Petugas </w:t>
-      </w:r>
-      <w:r>
-        <w:t>Survei</w:t>
-      </w:r>
-      <w:r>
-        <w:t xml:space="preserve"> Hapus Data Gedung</w:t>
-      </w:r>
+        <w:rPr>
+          <w:color w:val="000000" w:themeColor="text1"/>
+        </w:rPr>
+      </w:pPr>
     </w:p>
     <w:p>
       <w:pPr>
         <w:pStyle w:val="Default"/>
         <w:spacing w:line="360" w:lineRule="auto"/>
         <w:jc w:val="center"/>
+        <w:rPr>
+          <w:color w:val="000000" w:themeColor="text1"/>
+        </w:rPr>
+      </w:pPr>
+    </w:p>
+    <w:p>
+      <w:pPr>
+        <w:pStyle w:val="Default"/>
+        <w:spacing w:line="360" w:lineRule="auto"/>
+        <w:jc w:val="center"/>
+        <w:rPr>
+          <w:noProof/>
+          <w:color w:val="000000" w:themeColor="text1"/>
+        </w:rPr>
+      </w:pPr>
+    </w:p>
+    <w:p>
+      <w:pPr>
+        <w:pStyle w:val="Default"/>
+        <w:spacing w:line="360" w:lineRule="auto"/>
+        <w:jc w:val="center"/>
+        <w:rPr>
+          <w:color w:val="000000" w:themeColor="text1"/>
+        </w:rPr>
       </w:pPr>
       <w:r>
         <w:rPr>
@@ -3976,10 +4304,10 @@
         </w:rPr>
         <w:lastRenderedPageBreak/>
         <w:drawing>
-          <wp:inline distT="0" distB="0" distL="0" distR="0" wp14:anchorId="7E227089" wp14:editId="5F7D0C0E">
-            <wp:extent cx="5248910" cy="3006390"/>
-            <wp:effectExtent l="0" t="0" r="8890" b="3810"/>
-            <wp:docPr id="28" name="Picture 28"/>
+          <wp:inline distT="0" distB="0" distL="0" distR="0" wp14:anchorId="5FDFA5C3" wp14:editId="39DBE98A">
+            <wp:extent cx="5725265" cy="2419350"/>
+            <wp:effectExtent l="0" t="0" r="8890" b="0"/>
+            <wp:docPr id="41" name="Picture 41"/>
             <wp:cNvGraphicFramePr>
               <a:graphicFrameLocks xmlns:a="http://schemas.openxmlformats.org/drawingml/2006/main" noChangeAspect="1"/>
             </wp:cNvGraphicFramePr>
@@ -3987,13 +4315,13 @@
               <a:graphicData uri="http://schemas.openxmlformats.org/drawingml/2006/picture">
                 <pic:pic xmlns:pic="http://schemas.openxmlformats.org/drawingml/2006/picture">
                   <pic:nvPicPr>
-                    <pic:cNvPr id="0" name="Picture 20"/>
+                    <pic:cNvPr id="0" name="Picture 2"/>
                     <pic:cNvPicPr>
                       <a:picLocks noChangeAspect="1" noChangeArrowheads="1"/>
                     </pic:cNvPicPr>
                   </pic:nvPicPr>
                   <pic:blipFill>
-                    <a:blip r:embed="rId15">
+                    <a:blip r:embed="rId17">
                       <a:extLst>
                         <a:ext uri="{28A0092B-C50C-407E-A947-70E740481C1C}">
                           <a14:useLocalDpi xmlns:a14="http://schemas.microsoft.com/office/drawing/2010/main" val="0"/>
@@ -4008,7 +4336,7 @@
                   <pic:spPr bwMode="auto">
                     <a:xfrm>
                       <a:off x="0" y="0"/>
-                      <a:ext cx="5248910" cy="3006390"/>
+                      <a:ext cx="5728407" cy="2420678"/>
                     </a:xfrm>
                     <a:prstGeom prst="rect">
                       <a:avLst/>
@@ -4030,39 +4358,48 @@
         <w:pStyle w:val="Default"/>
         <w:spacing w:line="360" w:lineRule="auto"/>
         <w:jc w:val="center"/>
+        <w:rPr>
+          <w:color w:val="000000" w:themeColor="text1"/>
+        </w:rPr>
       </w:pPr>
       <w:r>
         <w:rPr>
           <w:b/>
-        </w:rPr>
-        <w:t>Gambar 3.</w:t>
+          <w:color w:val="000000" w:themeColor="text1"/>
+        </w:rPr>
+        <w:t>Gambar 3.1</w:t>
       </w:r>
       <w:r>
         <w:rPr>
           <w:b/>
-        </w:rPr>
-        <w:t>10</w:t>
+          <w:color w:val="000000" w:themeColor="text1"/>
+        </w:rPr>
+        <w:t>2</w:t>
       </w:r>
       <w:r>
         <w:rPr>
           <w:b/>
+          <w:color w:val="000000" w:themeColor="text1"/>
         </w:rPr>
         <w:t xml:space="preserve"> </w:t>
       </w:r>
       <w:r>
-        <w:t xml:space="preserve">Sequence Diagram </w:t>
-      </w:r>
-      <w:r>
-        <w:t xml:space="preserve">Petugas </w:t>
-      </w:r>
-      <w:r>
-        <w:t>S</w:t>
-      </w:r>
-      <w:r>
-        <w:t>urvei</w:t>
-      </w:r>
-      <w:r>
-        <w:t xml:space="preserve"> Update Data Gedung</w:t>
+        <w:rPr>
+          <w:color w:val="000000" w:themeColor="text1"/>
+        </w:rPr>
+        <w:t xml:space="preserve">Sequence Diagram Petugas Survei </w:t>
+      </w:r>
+      <w:r>
+        <w:rPr>
+          <w:color w:val="000000" w:themeColor="text1"/>
+        </w:rPr>
+        <w:t>Ubah</w:t>
+      </w:r>
+      <w:r>
+        <w:rPr>
+          <w:color w:val="000000" w:themeColor="text1"/>
+        </w:rPr>
+        <w:t xml:space="preserve"> Data Gedung</w:t>
       </w:r>
     </w:p>
     <w:p>
@@ -4070,13 +4407,27 @@
         <w:pStyle w:val="Default"/>
         <w:spacing w:line="360" w:lineRule="auto"/>
         <w:jc w:val="center"/>
+        <w:rPr>
+          <w:color w:val="000000" w:themeColor="text1"/>
+        </w:rPr>
+      </w:pPr>
+    </w:p>
+    <w:p>
+      <w:pPr>
+        <w:pStyle w:val="Default"/>
+        <w:spacing w:line="360" w:lineRule="auto"/>
+        <w:jc w:val="center"/>
+        <w:rPr>
+          <w:color w:val="000000" w:themeColor="text1"/>
+        </w:rPr>
       </w:pPr>
       <w:r>
         <w:rPr>
           <w:noProof/>
+          <w:color w:val="000000" w:themeColor="text1"/>
         </w:rPr>
         <w:drawing>
-          <wp:inline distT="0" distB="0" distL="0" distR="0" wp14:anchorId="09E31499" wp14:editId="2B6AAE1B">
+          <wp:inline distT="0" distB="0" distL="0" distR="0" wp14:anchorId="62AEBE02" wp14:editId="64BC4C1C">
             <wp:extent cx="5305646" cy="2463686"/>
             <wp:effectExtent l="0" t="0" r="0" b="0"/>
             <wp:docPr id="23" name="Picture 23"/>
@@ -4093,7 +4444,7 @@
                     </pic:cNvPicPr>
                   </pic:nvPicPr>
                   <pic:blipFill>
-                    <a:blip r:embed="rId16">
+                    <a:blip r:embed="rId18">
                       <a:extLst>
                         <a:ext uri="{28A0092B-C50C-407E-A947-70E740481C1C}">
                           <a14:useLocalDpi xmlns:a14="http://schemas.microsoft.com/office/drawing/2010/main" val="0"/>
@@ -4130,26 +4481,35 @@
         <w:pStyle w:val="Default"/>
         <w:spacing w:line="360" w:lineRule="auto"/>
         <w:jc w:val="center"/>
+        <w:rPr>
+          <w:color w:val="000000" w:themeColor="text1"/>
+        </w:rPr>
       </w:pPr>
       <w:r>
         <w:rPr>
           <w:b/>
+          <w:color w:val="000000" w:themeColor="text1"/>
         </w:rPr>
         <w:t>Gambar 3.1</w:t>
       </w:r>
       <w:r>
         <w:rPr>
           <w:b/>
-        </w:rPr>
-        <w:t>1</w:t>
+          <w:color w:val="000000" w:themeColor="text1"/>
+        </w:rPr>
+        <w:t>3</w:t>
       </w:r>
       <w:r>
         <w:rPr>
           <w:b/>
+          <w:color w:val="000000" w:themeColor="text1"/>
         </w:rPr>
         <w:t xml:space="preserve"> </w:t>
       </w:r>
       <w:r>
+        <w:rPr>
+          <w:color w:val="000000" w:themeColor="text1"/>
+        </w:rPr>
         <w:t>Sequence Diagram User Umum Lihat Data Gedung</w:t>
       </w:r>
     </w:p>
@@ -4157,6 +4517,9 @@
       <w:pPr>
         <w:pStyle w:val="Default"/>
         <w:spacing w:line="360" w:lineRule="auto"/>
+        <w:rPr>
+          <w:color w:val="000000" w:themeColor="text1"/>
+        </w:rPr>
       </w:pPr>
     </w:p>
     <w:p>
@@ -4341,8 +4704,8 @@
           <w:szCs w:val="23"/>
         </w:rPr>
         <w:drawing>
-          <wp:inline distT="0" distB="0" distL="0" distR="0" wp14:anchorId="72E5AA7A" wp14:editId="7037F5BF">
-            <wp:extent cx="4676775" cy="2767022"/>
+          <wp:inline distT="0" distB="0" distL="0" distR="0" wp14:anchorId="72E5AA7A" wp14:editId="4C0390CD">
+            <wp:extent cx="4523819" cy="2676525"/>
             <wp:effectExtent l="0" t="0" r="0" b="0"/>
             <wp:docPr id="37" name="Picture 37"/>
             <wp:cNvGraphicFramePr>
@@ -4358,7 +4721,7 @@
                     </pic:cNvPicPr>
                   </pic:nvPicPr>
                   <pic:blipFill>
-                    <a:blip r:embed="rId17">
+                    <a:blip r:embed="rId19">
                       <a:extLst>
                         <a:ext uri="{28A0092B-C50C-407E-A947-70E740481C1C}">
                           <a14:useLocalDpi xmlns:a14="http://schemas.microsoft.com/office/drawing/2010/main" val="0"/>
@@ -4373,7 +4736,7 @@
                   <pic:spPr bwMode="auto">
                     <a:xfrm>
                       <a:off x="0" y="0"/>
-                      <a:ext cx="4693692" cy="2777031"/>
+                      <a:ext cx="4569489" cy="2703546"/>
                     </a:xfrm>
                     <a:prstGeom prst="rect">
                       <a:avLst/>
@@ -4400,7 +4763,19 @@
         <w:rPr>
           <w:b/>
         </w:rPr>
-        <w:t xml:space="preserve">Gambar 3.12 </w:t>
+        <w:t>Gambar 3.1</w:t>
+      </w:r>
+      <w:r>
+        <w:rPr>
+          <w:b/>
+        </w:rPr>
+        <w:t>4</w:t>
+      </w:r>
+      <w:r>
+        <w:rPr>
+          <w:b/>
+        </w:rPr>
+        <w:t xml:space="preserve"> </w:t>
       </w:r>
       <w:r>
         <w:t>Class Diagram</w:t>
@@ -4650,13 +5025,16 @@
         <w:t>3.1</w:t>
       </w:r>
       <w:r>
-        <w:t xml:space="preserve">3 </w:t>
+        <w:t>5</w:t>
+      </w:r>
+      <w:r>
+        <w:t xml:space="preserve"> </w:t>
       </w:r>
       <w:r>
         <w:t>dan 3.1</w:t>
       </w:r>
       <w:r>
-        <w:t>4</w:t>
+        <w:t>6</w:t>
       </w:r>
       <w:r>
         <w:t xml:space="preserve">. </w:t>
@@ -4698,7 +5076,7 @@
                     </pic:cNvPicPr>
                   </pic:nvPicPr>
                   <pic:blipFill>
-                    <a:blip r:embed="rId18" cstate="print">
+                    <a:blip r:embed="rId20" cstate="print">
                       <a:extLst>
                         <a:ext uri="{28A0092B-C50C-407E-A947-70E740481C1C}">
                           <a14:useLocalDpi xmlns:a14="http://schemas.microsoft.com/office/drawing/2010/main" val="0"/>
@@ -4777,7 +5155,7 @@
         <w:rPr>
           <w:b/>
         </w:rPr>
-        <w:t>3</w:t>
+        <w:t>5</w:t>
       </w:r>
       <w:proofErr w:type="gramEnd"/>
       <w:r>
@@ -4825,7 +5203,7 @@
                     </pic:cNvPicPr>
                   </pic:nvPicPr>
                   <pic:blipFill>
-                    <a:blip r:embed="rId19" cstate="print">
+                    <a:blip r:embed="rId21" cstate="print">
                       <a:extLst>
                         <a:ext uri="{28A0092B-C50C-407E-A947-70E740481C1C}">
                           <a14:useLocalDpi xmlns:a14="http://schemas.microsoft.com/office/drawing/2010/main" val="0"/>
@@ -4880,7 +5258,7 @@
         <w:rPr>
           <w:b/>
         </w:rPr>
-        <w:t>4</w:t>
+        <w:t>6</w:t>
       </w:r>
       <w:proofErr w:type="gramEnd"/>
       <w:r>
@@ -5008,7 +5386,7 @@
           <w:sz w:val="23"/>
           <w:szCs w:val="23"/>
         </w:rPr>
-        <w:t>5</w:t>
+        <w:t>7</w:t>
       </w:r>
       <w:r>
         <w:rPr>
@@ -5178,7 +5556,7 @@
                     </pic:cNvPicPr>
                   </pic:nvPicPr>
                   <pic:blipFill>
-                    <a:blip r:embed="rId20" cstate="print">
+                    <a:blip r:embed="rId22" cstate="print">
                       <a:extLst>
                         <a:ext uri="{28A0092B-C50C-407E-A947-70E740481C1C}">
                           <a14:useLocalDpi xmlns:a14="http://schemas.microsoft.com/office/drawing/2010/main" val="0"/>
@@ -5240,7 +5618,7 @@
                     </pic:cNvPicPr>
                   </pic:nvPicPr>
                   <pic:blipFill>
-                    <a:blip r:embed="rId21" cstate="print">
+                    <a:blip r:embed="rId23" cstate="print">
                       <a:extLst>
                         <a:ext uri="{28A0092B-C50C-407E-A947-70E740481C1C}">
                           <a14:useLocalDpi xmlns:a14="http://schemas.microsoft.com/office/drawing/2010/main" val="0"/>
@@ -5302,7 +5680,7 @@
                     </pic:cNvPicPr>
                   </pic:nvPicPr>
                   <pic:blipFill>
-                    <a:blip r:embed="rId22" cstate="print">
+                    <a:blip r:embed="rId24" cstate="print">
                       <a:extLst>
                         <a:ext uri="{28A0092B-C50C-407E-A947-70E740481C1C}">
                           <a14:useLocalDpi xmlns:a14="http://schemas.microsoft.com/office/drawing/2010/main" val="0"/>
@@ -5442,7 +5820,7 @@
                     </pic:cNvPicPr>
                   </pic:nvPicPr>
                   <pic:blipFill>
-                    <a:blip r:embed="rId23" cstate="print">
+                    <a:blip r:embed="rId25" cstate="print">
                       <a:extLst>
                         <a:ext uri="{28A0092B-C50C-407E-A947-70E740481C1C}">
                           <a14:useLocalDpi xmlns:a14="http://schemas.microsoft.com/office/drawing/2010/main" val="0"/>
@@ -5504,7 +5882,7 @@
                     </pic:cNvPicPr>
                   </pic:nvPicPr>
                   <pic:blipFill>
-                    <a:blip r:embed="rId24" cstate="print">
+                    <a:blip r:embed="rId26" cstate="print">
                       <a:extLst>
                         <a:ext uri="{28A0092B-C50C-407E-A947-70E740481C1C}">
                           <a14:useLocalDpi xmlns:a14="http://schemas.microsoft.com/office/drawing/2010/main" val="0"/>
@@ -5566,7 +5944,7 @@
                     </pic:cNvPicPr>
                   </pic:nvPicPr>
                   <pic:blipFill>
-                    <a:blip r:embed="rId25" cstate="print">
+                    <a:blip r:embed="rId27" cstate="print">
                       <a:extLst>
                         <a:ext uri="{28A0092B-C50C-407E-A947-70E740481C1C}">
                           <a14:useLocalDpi xmlns:a14="http://schemas.microsoft.com/office/drawing/2010/main" val="0"/>
@@ -5717,8 +6095,8 @@
             <v:path o:extrusionok="f" gradientshapeok="t" o:connecttype="rect"/>
             <o:lock v:ext="edit" aspectratio="t"/>
           </v:shapetype>
-          <v:shape id="_x0000_i1025" type="#_x0000_t75" style="width:96.3pt;height:156.55pt">
-            <v:imagedata r:id="rId26" o:title="G"/>
+          <v:shape id="_x0000_i1025" type="#_x0000_t75" style="width:96.75pt;height:156.75pt">
+            <v:imagedata r:id="rId28" o:title="G"/>
           </v:shape>
         </w:pict>
       </w:r>
@@ -5753,7 +6131,7 @@
                     </pic:cNvPicPr>
                   </pic:nvPicPr>
                   <pic:blipFill>
-                    <a:blip r:embed="rId27" cstate="print">
+                    <a:blip r:embed="rId29" cstate="print">
                       <a:extLst>
                         <a:ext uri="{28A0092B-C50C-407E-A947-70E740481C1C}">
                           <a14:useLocalDpi xmlns:a14="http://schemas.microsoft.com/office/drawing/2010/main" val="0"/>
@@ -5813,7 +6191,7 @@
                     </pic:cNvPicPr>
                   </pic:nvPicPr>
                   <pic:blipFill>
-                    <a:blip r:embed="rId28" cstate="print">
+                    <a:blip r:embed="rId30" cstate="print">
                       <a:extLst>
                         <a:ext uri="{28A0092B-C50C-407E-A947-70E740481C1C}">
                           <a14:useLocalDpi xmlns:a14="http://schemas.microsoft.com/office/drawing/2010/main" val="0"/>
@@ -5990,7 +6368,7 @@
           <w:sz w:val="23"/>
           <w:szCs w:val="23"/>
         </w:rPr>
-        <w:t>5</w:t>
+        <w:t>7</w:t>
       </w:r>
       <w:r>
         <w:rPr>
@@ -6196,7 +6574,14 @@
           <w:sz w:val="23"/>
           <w:szCs w:val="23"/>
         </w:rPr>
-        <w:t>16</w:t>
+        <w:t>1</w:t>
+      </w:r>
+      <w:r>
+        <w:rPr>
+          <w:sz w:val="23"/>
+          <w:szCs w:val="23"/>
+        </w:rPr>
+        <w:t>8</w:t>
       </w:r>
       <w:r>
         <w:rPr>
@@ -6210,7 +6595,14 @@
           <w:sz w:val="23"/>
           <w:szCs w:val="23"/>
         </w:rPr>
-        <w:t>17</w:t>
+        <w:t>1</w:t>
+      </w:r>
+      <w:r>
+        <w:rPr>
+          <w:sz w:val="23"/>
+          <w:szCs w:val="23"/>
+        </w:rPr>
+        <w:t>9</w:t>
       </w:r>
       <w:r>
         <w:rPr>
@@ -6224,7 +6616,21 @@
           <w:sz w:val="23"/>
           <w:szCs w:val="23"/>
         </w:rPr>
-        <w:t>18, 3.19</w:t>
+        <w:t>20</w:t>
+      </w:r>
+      <w:r>
+        <w:rPr>
+          <w:sz w:val="23"/>
+          <w:szCs w:val="23"/>
+        </w:rPr>
+        <w:t>, 3.</w:t>
+      </w:r>
+      <w:r>
+        <w:rPr>
+          <w:sz w:val="23"/>
+          <w:szCs w:val="23"/>
+        </w:rPr>
+        <w:t>21</w:t>
       </w:r>
       <w:r>
         <w:rPr>
@@ -6252,7 +6658,14 @@
           <w:sz w:val="23"/>
           <w:szCs w:val="23"/>
         </w:rPr>
-        <w:t xml:space="preserve">0 merupakan rancangan yang dibuat untuk tampilan admin.  </w:t>
+        <w:t>2</w:t>
+      </w:r>
+      <w:r>
+        <w:rPr>
+          <w:sz w:val="23"/>
+          <w:szCs w:val="23"/>
+        </w:rPr>
+        <w:t xml:space="preserve"> merupakan rancangan yang dibuat untuk tampilan admin.  </w:t>
       </w:r>
     </w:p>
     <w:p>
@@ -6301,7 +6714,7 @@
                     </pic:cNvPicPr>
                   </pic:nvPicPr>
                   <pic:blipFill>
-                    <a:blip r:embed="rId29" cstate="print">
+                    <a:blip r:embed="rId31" cstate="print">
                       <a:extLst>
                         <a:ext uri="{28A0092B-C50C-407E-A947-70E740481C1C}">
                           <a14:useLocalDpi xmlns:a14="http://schemas.microsoft.com/office/drawing/2010/main" val="0"/>
@@ -6365,7 +6778,7 @@
           <w:sz w:val="23"/>
           <w:szCs w:val="23"/>
         </w:rPr>
-        <w:t>6</w:t>
+        <w:t>8</w:t>
       </w:r>
       <w:r>
         <w:rPr>
@@ -6420,7 +6833,7 @@
                     </pic:cNvPicPr>
                   </pic:nvPicPr>
                   <pic:blipFill>
-                    <a:blip r:embed="rId30" cstate="print">
+                    <a:blip r:embed="rId32" cstate="print">
                       <a:extLst>
                         <a:ext uri="{28A0092B-C50C-407E-A947-70E740481C1C}">
                           <a14:useLocalDpi xmlns:a14="http://schemas.microsoft.com/office/drawing/2010/main" val="0"/>
@@ -6484,7 +6897,7 @@
           <w:sz w:val="23"/>
           <w:szCs w:val="23"/>
         </w:rPr>
-        <w:t>7</w:t>
+        <w:t>9</w:t>
       </w:r>
       <w:r>
         <w:rPr>
@@ -6528,7 +6941,7 @@
                     </pic:cNvPicPr>
                   </pic:nvPicPr>
                   <pic:blipFill>
-                    <a:blip r:embed="rId31" cstate="print">
+                    <a:blip r:embed="rId33" cstate="print">
                       <a:extLst>
                         <a:ext uri="{28A0092B-C50C-407E-A947-70E740481C1C}">
                           <a14:useLocalDpi xmlns:a14="http://schemas.microsoft.com/office/drawing/2010/main" val="0"/>
@@ -6592,7 +7005,7 @@
           <w:sz w:val="23"/>
           <w:szCs w:val="23"/>
         </w:rPr>
-        <w:t>1</w:t>
+        <w:t>20</w:t>
       </w:r>
       <w:r>
         <w:rPr>
@@ -6600,7 +7013,7 @@
           <w:sz w:val="23"/>
           <w:szCs w:val="23"/>
         </w:rPr>
-        <w:t xml:space="preserve">8 </w:t>
+        <w:t xml:space="preserve"> </w:t>
       </w:r>
       <w:r>
         <w:rPr>
@@ -6663,7 +7076,7 @@
                     </pic:cNvPicPr>
                   </pic:nvPicPr>
                   <pic:blipFill>
-                    <a:blip r:embed="rId32" cstate="print">
+                    <a:blip r:embed="rId34" cstate="print">
                       <a:extLst>
                         <a:ext uri="{28A0092B-C50C-407E-A947-70E740481C1C}">
                           <a14:useLocalDpi xmlns:a14="http://schemas.microsoft.com/office/drawing/2010/main" val="0"/>
@@ -6719,15 +7132,7 @@
           <w:sz w:val="23"/>
           <w:szCs w:val="23"/>
         </w:rPr>
-        <w:t>1</w:t>
-      </w:r>
-      <w:r>
-        <w:rPr>
-          <w:b/>
-          <w:sz w:val="23"/>
-          <w:szCs w:val="23"/>
-        </w:rPr>
-        <w:t>9</w:t>
+        <w:t>21</w:t>
       </w:r>
       <w:r>
         <w:rPr>
@@ -6799,7 +7204,7 @@
                     </pic:cNvPicPr>
                   </pic:nvPicPr>
                   <pic:blipFill>
-                    <a:blip r:embed="rId33" cstate="print">
+                    <a:blip r:embed="rId35" cstate="print">
                       <a:extLst>
                         <a:ext uri="{28A0092B-C50C-407E-A947-70E740481C1C}">
                           <a14:useLocalDpi xmlns:a14="http://schemas.microsoft.com/office/drawing/2010/main" val="0"/>
@@ -6855,7 +7260,15 @@
           <w:sz w:val="23"/>
           <w:szCs w:val="23"/>
         </w:rPr>
-        <w:t>20</w:t>
+        <w:t>2</w:t>
+      </w:r>
+      <w:r>
+        <w:rPr>
+          <w:b/>
+          <w:sz w:val="23"/>
+          <w:szCs w:val="23"/>
+        </w:rPr>
+        <w:t>2</w:t>
       </w:r>
       <w:r>
         <w:rPr>
@@ -10977,6 +11390,8 @@
         <w:tab/>
         <w:t>Pseudocode Program</w:t>
       </w:r>
+      <w:bookmarkStart w:id="1" w:name="_GoBack"/>
+      <w:bookmarkEnd w:id="1"/>
     </w:p>
     <w:p>
       <w:pPr>
@@ -14351,8 +14766,8 @@
       </w:pPr>
     </w:p>
     <w:sectPr>
-      <w:headerReference w:type="default" r:id="rId34"/>
-      <w:footerReference w:type="first" r:id="rId35"/>
+      <w:headerReference w:type="default" r:id="rId36"/>
+      <w:footerReference w:type="first" r:id="rId37"/>
       <w:pgSz w:w="12240" w:h="15840"/>
       <w:pgMar w:top="2275" w:right="1699" w:bottom="1699" w:left="2275" w:header="720" w:footer="720" w:gutter="0"/>
       <w:pgNumType w:start="32"/>
@@ -16263,7 +16678,7 @@
 </file>
 
 <file path=customXml/itemProps1.xml><?xml version="1.0" encoding="utf-8"?>
-<ds:datastoreItem xmlns:ds="http://schemas.openxmlformats.org/officeDocument/2006/customXml" ds:itemID="{584DF512-73A1-4E5F-87EF-CF5A845DFF5E}">
+<ds:datastoreItem xmlns:ds="http://schemas.openxmlformats.org/officeDocument/2006/customXml" ds:itemID="{4BD9BC2D-72DD-4A3F-B175-D0BF4D6DC0DD}">
   <ds:schemaRefs>
     <ds:schemaRef ds:uri="http://schemas.openxmlformats.org/officeDocument/2006/bibliography"/>
   </ds:schemaRefs>

</xml_diff>

<commit_message>
perubahan typo bab 3 di sequence diagram login admin
</commit_message>
<xml_diff>
--- a/12 - BAB III.docx
+++ b/12 - BAB III.docx
@@ -3502,13 +3502,12 @@
       <w:r>
         <w:rPr>
           <w:noProof/>
-          <w:color w:val="000000" w:themeColor="text1"/>
         </w:rPr>
         <w:drawing>
-          <wp:inline distT="0" distB="0" distL="0" distR="0" wp14:anchorId="41228C79" wp14:editId="6573E85A">
-            <wp:extent cx="4629127" cy="3242930"/>
-            <wp:effectExtent l="0" t="0" r="635" b="0"/>
-            <wp:docPr id="21" name="Picture 21"/>
+          <wp:inline distT="0" distB="0" distL="0" distR="0" wp14:anchorId="0906BE00" wp14:editId="4BFD5A61">
+            <wp:extent cx="5248910" cy="3675380"/>
+            <wp:effectExtent l="0" t="0" r="8890" b="1270"/>
+            <wp:docPr id="26" name="Picture 26"/>
             <wp:cNvGraphicFramePr>
               <a:graphicFrameLocks xmlns:a="http://schemas.openxmlformats.org/drawingml/2006/main" noChangeAspect="1"/>
             </wp:cNvGraphicFramePr>
@@ -3516,7 +3515,7 @@
               <a:graphicData uri="http://schemas.openxmlformats.org/drawingml/2006/picture">
                 <pic:pic xmlns:pic="http://schemas.openxmlformats.org/drawingml/2006/picture">
                   <pic:nvPicPr>
-                    <pic:cNvPr id="0" name="Picture 12"/>
+                    <pic:cNvPr id="0" name="Picture 7"/>
                     <pic:cNvPicPr>
                       <a:picLocks noChangeAspect="1" noChangeArrowheads="1"/>
                     </pic:cNvPicPr>
@@ -3537,7 +3536,7 @@
                   <pic:spPr bwMode="auto">
                     <a:xfrm>
                       <a:off x="0" y="0"/>
-                      <a:ext cx="4669512" cy="3271221"/>
+                      <a:ext cx="5248910" cy="3675380"/>
                     </a:xfrm>
                     <a:prstGeom prst="rect">
                       <a:avLst/>
@@ -3553,6 +3552,8 @@
           </wp:inline>
         </w:drawing>
       </w:r>
+      <w:bookmarkStart w:id="1" w:name="_GoBack"/>
+      <w:bookmarkEnd w:id="1"/>
     </w:p>
     <w:p>
       <w:pPr>
@@ -3981,7 +3982,7 @@
                     </pic:cNvPicPr>
                   </pic:nvPicPr>
                   <pic:blipFill>
-                    <a:blip r:embed="rId11">
+                    <a:blip r:embed="rId15">
                       <a:extLst>
                         <a:ext uri="{28A0092B-C50C-407E-A947-70E740481C1C}">
                           <a14:useLocalDpi xmlns:a14="http://schemas.microsoft.com/office/drawing/2010/main" val="0"/>
@@ -4086,7 +4087,7 @@
                     </pic:cNvPicPr>
                   </pic:nvPicPr>
                   <pic:blipFill>
-                    <a:blip r:embed="rId15">
+                    <a:blip r:embed="rId16">
                       <a:extLst>
                         <a:ext uri="{28A0092B-C50C-407E-A947-70E740481C1C}">
                           <a14:useLocalDpi xmlns:a14="http://schemas.microsoft.com/office/drawing/2010/main" val="0"/>
@@ -4189,7 +4190,7 @@
                     </pic:cNvPicPr>
                   </pic:nvPicPr>
                   <pic:blipFill>
-                    <a:blip r:embed="rId16">
+                    <a:blip r:embed="rId17">
                       <a:extLst>
                         <a:ext uri="{28A0092B-C50C-407E-A947-70E740481C1C}">
                           <a14:useLocalDpi xmlns:a14="http://schemas.microsoft.com/office/drawing/2010/main" val="0"/>
@@ -4321,7 +4322,7 @@
                     </pic:cNvPicPr>
                   </pic:nvPicPr>
                   <pic:blipFill>
-                    <a:blip r:embed="rId17">
+                    <a:blip r:embed="rId18">
                       <a:extLst>
                         <a:ext uri="{28A0092B-C50C-407E-A947-70E740481C1C}">
                           <a14:useLocalDpi xmlns:a14="http://schemas.microsoft.com/office/drawing/2010/main" val="0"/>
@@ -4444,7 +4445,7 @@
                     </pic:cNvPicPr>
                   </pic:nvPicPr>
                   <pic:blipFill>
-                    <a:blip r:embed="rId18">
+                    <a:blip r:embed="rId19">
                       <a:extLst>
                         <a:ext uri="{28A0092B-C50C-407E-A947-70E740481C1C}">
                           <a14:useLocalDpi xmlns:a14="http://schemas.microsoft.com/office/drawing/2010/main" val="0"/>
@@ -4721,7 +4722,7 @@
                     </pic:cNvPicPr>
                   </pic:nvPicPr>
                   <pic:blipFill>
-                    <a:blip r:embed="rId19">
+                    <a:blip r:embed="rId20">
                       <a:extLst>
                         <a:ext uri="{28A0092B-C50C-407E-A947-70E740481C1C}">
                           <a14:useLocalDpi xmlns:a14="http://schemas.microsoft.com/office/drawing/2010/main" val="0"/>
@@ -5076,7 +5077,7 @@
                     </pic:cNvPicPr>
                   </pic:nvPicPr>
                   <pic:blipFill>
-                    <a:blip r:embed="rId20" cstate="print">
+                    <a:blip r:embed="rId21" cstate="print">
                       <a:extLst>
                         <a:ext uri="{28A0092B-C50C-407E-A947-70E740481C1C}">
                           <a14:useLocalDpi xmlns:a14="http://schemas.microsoft.com/office/drawing/2010/main" val="0"/>
@@ -5203,7 +5204,7 @@
                     </pic:cNvPicPr>
                   </pic:nvPicPr>
                   <pic:blipFill>
-                    <a:blip r:embed="rId21" cstate="print">
+                    <a:blip r:embed="rId22" cstate="print">
                       <a:extLst>
                         <a:ext uri="{28A0092B-C50C-407E-A947-70E740481C1C}">
                           <a14:useLocalDpi xmlns:a14="http://schemas.microsoft.com/office/drawing/2010/main" val="0"/>
@@ -5556,7 +5557,7 @@
                     </pic:cNvPicPr>
                   </pic:nvPicPr>
                   <pic:blipFill>
-                    <a:blip r:embed="rId22" cstate="print">
+                    <a:blip r:embed="rId23" cstate="print">
                       <a:extLst>
                         <a:ext uri="{28A0092B-C50C-407E-A947-70E740481C1C}">
                           <a14:useLocalDpi xmlns:a14="http://schemas.microsoft.com/office/drawing/2010/main" val="0"/>
@@ -5618,7 +5619,7 @@
                     </pic:cNvPicPr>
                   </pic:nvPicPr>
                   <pic:blipFill>
-                    <a:blip r:embed="rId23" cstate="print">
+                    <a:blip r:embed="rId24" cstate="print">
                       <a:extLst>
                         <a:ext uri="{28A0092B-C50C-407E-A947-70E740481C1C}">
                           <a14:useLocalDpi xmlns:a14="http://schemas.microsoft.com/office/drawing/2010/main" val="0"/>
@@ -5680,7 +5681,7 @@
                     </pic:cNvPicPr>
                   </pic:nvPicPr>
                   <pic:blipFill>
-                    <a:blip r:embed="rId24" cstate="print">
+                    <a:blip r:embed="rId25" cstate="print">
                       <a:extLst>
                         <a:ext uri="{28A0092B-C50C-407E-A947-70E740481C1C}">
                           <a14:useLocalDpi xmlns:a14="http://schemas.microsoft.com/office/drawing/2010/main" val="0"/>
@@ -5820,7 +5821,7 @@
                     </pic:cNvPicPr>
                   </pic:nvPicPr>
                   <pic:blipFill>
-                    <a:blip r:embed="rId25" cstate="print">
+                    <a:blip r:embed="rId26" cstate="print">
                       <a:extLst>
                         <a:ext uri="{28A0092B-C50C-407E-A947-70E740481C1C}">
                           <a14:useLocalDpi xmlns:a14="http://schemas.microsoft.com/office/drawing/2010/main" val="0"/>
@@ -5882,7 +5883,7 @@
                     </pic:cNvPicPr>
                   </pic:nvPicPr>
                   <pic:blipFill>
-                    <a:blip r:embed="rId26" cstate="print">
+                    <a:blip r:embed="rId27" cstate="print">
                       <a:extLst>
                         <a:ext uri="{28A0092B-C50C-407E-A947-70E740481C1C}">
                           <a14:useLocalDpi xmlns:a14="http://schemas.microsoft.com/office/drawing/2010/main" val="0"/>
@@ -5944,7 +5945,7 @@
                     </pic:cNvPicPr>
                   </pic:nvPicPr>
                   <pic:blipFill>
-                    <a:blip r:embed="rId27" cstate="print">
+                    <a:blip r:embed="rId28" cstate="print">
                       <a:extLst>
                         <a:ext uri="{28A0092B-C50C-407E-A947-70E740481C1C}">
                           <a14:useLocalDpi xmlns:a14="http://schemas.microsoft.com/office/drawing/2010/main" val="0"/>
@@ -6096,7 +6097,7 @@
             <o:lock v:ext="edit" aspectratio="t"/>
           </v:shapetype>
           <v:shape id="_x0000_i1025" type="#_x0000_t75" style="width:96.75pt;height:156.75pt">
-            <v:imagedata r:id="rId28" o:title="G"/>
+            <v:imagedata r:id="rId29" o:title="G"/>
           </v:shape>
         </w:pict>
       </w:r>
@@ -6131,7 +6132,7 @@
                     </pic:cNvPicPr>
                   </pic:nvPicPr>
                   <pic:blipFill>
-                    <a:blip r:embed="rId29" cstate="print">
+                    <a:blip r:embed="rId30" cstate="print">
                       <a:extLst>
                         <a:ext uri="{28A0092B-C50C-407E-A947-70E740481C1C}">
                           <a14:useLocalDpi xmlns:a14="http://schemas.microsoft.com/office/drawing/2010/main" val="0"/>
@@ -6191,7 +6192,7 @@
                     </pic:cNvPicPr>
                   </pic:nvPicPr>
                   <pic:blipFill>
-                    <a:blip r:embed="rId30" cstate="print">
+                    <a:blip r:embed="rId31" cstate="print">
                       <a:extLst>
                         <a:ext uri="{28A0092B-C50C-407E-A947-70E740481C1C}">
                           <a14:useLocalDpi xmlns:a14="http://schemas.microsoft.com/office/drawing/2010/main" val="0"/>
@@ -6714,7 +6715,7 @@
                     </pic:cNvPicPr>
                   </pic:nvPicPr>
                   <pic:blipFill>
-                    <a:blip r:embed="rId31" cstate="print">
+                    <a:blip r:embed="rId32" cstate="print">
                       <a:extLst>
                         <a:ext uri="{28A0092B-C50C-407E-A947-70E740481C1C}">
                           <a14:useLocalDpi xmlns:a14="http://schemas.microsoft.com/office/drawing/2010/main" val="0"/>
@@ -6833,7 +6834,7 @@
                     </pic:cNvPicPr>
                   </pic:nvPicPr>
                   <pic:blipFill>
-                    <a:blip r:embed="rId32" cstate="print">
+                    <a:blip r:embed="rId33" cstate="print">
                       <a:extLst>
                         <a:ext uri="{28A0092B-C50C-407E-A947-70E740481C1C}">
                           <a14:useLocalDpi xmlns:a14="http://schemas.microsoft.com/office/drawing/2010/main" val="0"/>
@@ -6941,7 +6942,7 @@
                     </pic:cNvPicPr>
                   </pic:nvPicPr>
                   <pic:blipFill>
-                    <a:blip r:embed="rId33" cstate="print">
+                    <a:blip r:embed="rId34" cstate="print">
                       <a:extLst>
                         <a:ext uri="{28A0092B-C50C-407E-A947-70E740481C1C}">
                           <a14:useLocalDpi xmlns:a14="http://schemas.microsoft.com/office/drawing/2010/main" val="0"/>
@@ -7076,7 +7077,7 @@
                     </pic:cNvPicPr>
                   </pic:nvPicPr>
                   <pic:blipFill>
-                    <a:blip r:embed="rId34" cstate="print">
+                    <a:blip r:embed="rId35" cstate="print">
                       <a:extLst>
                         <a:ext uri="{28A0092B-C50C-407E-A947-70E740481C1C}">
                           <a14:useLocalDpi xmlns:a14="http://schemas.microsoft.com/office/drawing/2010/main" val="0"/>
@@ -7204,7 +7205,7 @@
                     </pic:cNvPicPr>
                   </pic:nvPicPr>
                   <pic:blipFill>
-                    <a:blip r:embed="rId35" cstate="print">
+                    <a:blip r:embed="rId36" cstate="print">
                       <a:extLst>
                         <a:ext uri="{28A0092B-C50C-407E-A947-70E740481C1C}">
                           <a14:useLocalDpi xmlns:a14="http://schemas.microsoft.com/office/drawing/2010/main" val="0"/>
@@ -11390,8 +11391,6 @@
         <w:tab/>
         <w:t>Pseudocode Program</w:t>
       </w:r>
-      <w:bookmarkStart w:id="1" w:name="_GoBack"/>
-      <w:bookmarkEnd w:id="1"/>
     </w:p>
     <w:p>
       <w:pPr>
@@ -14766,8 +14765,8 @@
       </w:pPr>
     </w:p>
     <w:sectPr>
-      <w:headerReference w:type="default" r:id="rId36"/>
-      <w:footerReference w:type="first" r:id="rId37"/>
+      <w:headerReference w:type="default" r:id="rId37"/>
+      <w:footerReference w:type="first" r:id="rId38"/>
       <w:pgSz w:w="12240" w:h="15840"/>
       <w:pgMar w:top="2275" w:right="1699" w:bottom="1699" w:left="2275" w:header="720" w:footer="720" w:gutter="0"/>
       <w:pgNumType w:start="32"/>
@@ -16678,7 +16677,7 @@
 </file>
 
 <file path=customXml/itemProps1.xml><?xml version="1.0" encoding="utf-8"?>
-<ds:datastoreItem xmlns:ds="http://schemas.openxmlformats.org/officeDocument/2006/customXml" ds:itemID="{4BD9BC2D-72DD-4A3F-B175-D0BF4D6DC0DD}">
+<ds:datastoreItem xmlns:ds="http://schemas.openxmlformats.org/officeDocument/2006/customXml" ds:itemID="{CCA34A0E-FC5F-44E7-A3EF-25FDF3CD5C06}">
   <ds:schemaRefs>
     <ds:schemaRef ds:uri="http://schemas.openxmlformats.org/officeDocument/2006/bibliography"/>
   </ds:schemaRefs>

</xml_diff>